<commit_message>
Added more exibitionpages + some fixes
Added some more exibitions specific pages, and fixed the footer on alle pages. Also fixed the width on >900 screensizes
</commit_message>
<xml_diff>
--- a/Word/Semester Project 1 Process Report.docx
+++ b/Word/Semester Project 1 Process Report.docx
@@ -1330,6 +1330,1078 @@
         </w:r>
       </w:hyperlink>
     </w:p>
+    <w:p/>
+    <w:p/>
+    <w:p/>
+    <w:p/>
+    <w:p/>
+    <w:p/>
+    <w:p>
+      <w:r>
+        <w:t xml:space="preserve">Bilde av </w:t>
+      </w:r>
+      <w:proofErr w:type="spellStart"/>
+      <w:r>
+        <w:t>news</w:t>
+      </w:r>
+      <w:proofErr w:type="spellEnd"/>
+      <w:r>
+        <w:t xml:space="preserve">! Seksjonen </w:t>
+      </w:r>
+    </w:p>
+    <w:p/>
+    <w:p>
+      <w:r>
+        <w:t xml:space="preserve">Photo by </w:t>
+      </w:r>
+      <w:hyperlink r:id="rId41" w:history="1">
+        <w:r>
+          <w:rPr>
+            <w:rStyle w:val="Hyperkobling"/>
+          </w:rPr>
+          <w:t>Sigmund</w:t>
+        </w:r>
+      </w:hyperlink>
+      <w:r>
+        <w:t xml:space="preserve"> </w:t>
+      </w:r>
+      <w:proofErr w:type="spellStart"/>
+      <w:r>
+        <w:t>on</w:t>
+      </w:r>
+      <w:proofErr w:type="spellEnd"/>
+      <w:r>
+        <w:t xml:space="preserve"> </w:t>
+      </w:r>
+      <w:hyperlink r:id="rId42" w:history="1">
+        <w:proofErr w:type="spellStart"/>
+        <w:r>
+          <w:rPr>
+            <w:rStyle w:val="Hyperkobling"/>
+          </w:rPr>
+          <w:t>Unsplash</w:t>
+        </w:r>
+        <w:proofErr w:type="spellEnd"/>
+      </w:hyperlink>
+    </w:p>
+    <w:p/>
+    <w:p/>
+    <w:p>
+      <w:pPr>
+        <w:rPr>
+          <w:lang w:val="en-US"/>
+        </w:rPr>
+      </w:pPr>
+      <w:r>
+        <w:rPr>
+          <w:lang w:val="en-US"/>
+        </w:rPr>
+        <w:t xml:space="preserve">Bilde </w:t>
+      </w:r>
+      <w:proofErr w:type="spellStart"/>
+      <w:r>
+        <w:rPr>
+          <w:lang w:val="en-US"/>
+        </w:rPr>
+        <w:t>i</w:t>
+      </w:r>
+      <w:proofErr w:type="spellEnd"/>
+      <w:r>
+        <w:rPr>
+          <w:lang w:val="en-US"/>
+        </w:rPr>
+        <w:t xml:space="preserve"> </w:t>
+      </w:r>
+      <w:proofErr w:type="spellStart"/>
+      <w:r>
+        <w:rPr>
+          <w:lang w:val="en-US"/>
+        </w:rPr>
+        <w:t>exibitions</w:t>
+      </w:r>
+      <w:proofErr w:type="spellEnd"/>
+      <w:r>
+        <w:rPr>
+          <w:lang w:val="en-US"/>
+        </w:rPr>
+        <w:t xml:space="preserve"> – nanotechnology </w:t>
+      </w:r>
+    </w:p>
+    <w:p>
+      <w:r>
+        <w:rPr>
+          <w:lang w:val="en-US"/>
+        </w:rPr>
+        <w:t xml:space="preserve">Photo by </w:t>
+      </w:r>
+      <w:hyperlink r:id="rId43" w:history="1">
+        <w:r>
+          <w:rPr>
+            <w:rStyle w:val="Hyperkobling"/>
+            <w:lang w:val="en-US"/>
+          </w:rPr>
+          <w:t>D koi</w:t>
+        </w:r>
+      </w:hyperlink>
+      <w:r>
+        <w:rPr>
+          <w:lang w:val="en-US"/>
+        </w:rPr>
+        <w:t xml:space="preserve"> on </w:t>
+      </w:r>
+      <w:hyperlink r:id="rId44" w:history="1">
+        <w:proofErr w:type="spellStart"/>
+        <w:r>
+          <w:rPr>
+            <w:rStyle w:val="Hyperkobling"/>
+            <w:lang w:val="en-US"/>
+          </w:rPr>
+          <w:t>Unsplash</w:t>
+        </w:r>
+        <w:proofErr w:type="spellEnd"/>
+      </w:hyperlink>
+    </w:p>
+    <w:p/>
+    <w:p/>
+    <w:p>
+      <w:proofErr w:type="spellStart"/>
+      <w:r>
+        <w:t>ecology</w:t>
+      </w:r>
+      <w:proofErr w:type="spellEnd"/>
+    </w:p>
+    <w:p>
+      <w:r>
+        <w:rPr>
+          <w:lang w:val="en-US"/>
+        </w:rPr>
+        <w:t xml:space="preserve">Photo by </w:t>
+      </w:r>
+      <w:hyperlink r:id="rId45" w:history="1">
+        <w:r>
+          <w:rPr>
+            <w:rStyle w:val="Hyperkobling"/>
+            <w:lang w:val="en-US"/>
+          </w:rPr>
+          <w:t xml:space="preserve">Jan </w:t>
+        </w:r>
+        <w:proofErr w:type="spellStart"/>
+        <w:r>
+          <w:rPr>
+            <w:rStyle w:val="Hyperkobling"/>
+            <w:lang w:val="en-US"/>
+          </w:rPr>
+          <w:t>Kopřiv</w:t>
+        </w:r>
+        <w:proofErr w:type="spellEnd"/>
+        <w:r>
+          <w:rPr>
+            <w:rStyle w:val="Hyperkobling"/>
+            <w:lang w:val="en-US"/>
+          </w:rPr>
+          <w:t>a</w:t>
+        </w:r>
+      </w:hyperlink>
+      <w:r>
+        <w:rPr>
+          <w:lang w:val="en-US"/>
+        </w:rPr>
+        <w:t xml:space="preserve"> on </w:t>
+      </w:r>
+      <w:hyperlink r:id="rId46" w:history="1">
+        <w:proofErr w:type="spellStart"/>
+        <w:r>
+          <w:rPr>
+            <w:rStyle w:val="Hyperkobling"/>
+            <w:lang w:val="en-US"/>
+          </w:rPr>
+          <w:t>Unsplash</w:t>
+        </w:r>
+        <w:proofErr w:type="spellEnd"/>
+      </w:hyperlink>
+    </w:p>
+    <w:p>
+      <w:r>
+        <w:t>https://unsplash.com/photos/green-plant-on-persons-hand-nex3P5iBnPg</w:t>
+      </w:r>
+    </w:p>
+    <w:p/>
+    <w:p/>
+    <w:p>
+      <w:r>
+        <w:t>https://unsplash.com/photos/one-world-signage-r1BS0pzlr1M</w:t>
+      </w:r>
+    </w:p>
+    <w:p>
+      <w:r>
+        <w:rPr>
+          <w:lang w:val="en-US"/>
+        </w:rPr>
+        <w:t xml:space="preserve">Photo by </w:t>
+      </w:r>
+      <w:hyperlink r:id="rId47" w:history="1">
+        <w:r>
+          <w:rPr>
+            <w:rStyle w:val="Hyperkobling"/>
+            <w:lang w:val="en-US"/>
+          </w:rPr>
+          <w:t xml:space="preserve">Markus </w:t>
+        </w:r>
+        <w:proofErr w:type="spellStart"/>
+        <w:r>
+          <w:rPr>
+            <w:rStyle w:val="Hyperkobling"/>
+            <w:lang w:val="en-US"/>
+          </w:rPr>
+          <w:t>Spiske</w:t>
+        </w:r>
+        <w:proofErr w:type="spellEnd"/>
+      </w:hyperlink>
+      <w:r>
+        <w:rPr>
+          <w:lang w:val="en-US"/>
+        </w:rPr>
+        <w:t xml:space="preserve"> on </w:t>
+      </w:r>
+      <w:hyperlink r:id="rId48" w:history="1">
+        <w:proofErr w:type="spellStart"/>
+        <w:r>
+          <w:rPr>
+            <w:rStyle w:val="Hyperkobling"/>
+            <w:lang w:val="en-US"/>
+          </w:rPr>
+          <w:t>Unsplash</w:t>
+        </w:r>
+        <w:proofErr w:type="spellEnd"/>
+      </w:hyperlink>
+    </w:p>
+    <w:p/>
+    <w:p>
+      <w:pPr>
+        <w:rPr>
+          <w:lang w:val="en-US"/>
+        </w:rPr>
+      </w:pPr>
+    </w:p>
+    <w:p>
+      <w:r>
+        <w:rPr>
+          <w:lang w:val="en-US"/>
+        </w:rPr>
+        <w:t xml:space="preserve">Photo by </w:t>
+      </w:r>
+      <w:hyperlink r:id="rId49" w:history="1">
+        <w:r>
+          <w:rPr>
+            <w:rStyle w:val="Hyperkobling"/>
+            <w:lang w:val="en-US"/>
+          </w:rPr>
+          <w:t>Mario Heller</w:t>
+        </w:r>
+      </w:hyperlink>
+      <w:r>
+        <w:rPr>
+          <w:lang w:val="en-US"/>
+        </w:rPr>
+        <w:t xml:space="preserve"> on </w:t>
+      </w:r>
+      <w:hyperlink r:id="rId50" w:history="1">
+        <w:proofErr w:type="spellStart"/>
+        <w:r>
+          <w:rPr>
+            <w:rStyle w:val="Hyperkobling"/>
+            <w:lang w:val="en-US"/>
+          </w:rPr>
+          <w:t>Unsplash</w:t>
+        </w:r>
+        <w:proofErr w:type="spellEnd"/>
+      </w:hyperlink>
+    </w:p>
+    <w:p>
+      <w:hyperlink r:id="rId51" w:history="1">
+        <w:r>
+          <w:rPr>
+            <w:rStyle w:val="Hyperkobling"/>
+          </w:rPr>
+          <w:t>https://unsplash.com/photos/a-little-girl-looking-at-a-snow-globe-Q1aVIPjGSIA</w:t>
+        </w:r>
+      </w:hyperlink>
+    </w:p>
+    <w:p/>
+    <w:p/>
+    <w:p>
+      <w:r>
+        <w:rPr>
+          <w:lang w:val="en-US"/>
+        </w:rPr>
+        <w:t xml:space="preserve">Photo by </w:t>
+      </w:r>
+      <w:hyperlink r:id="rId52" w:history="1">
+        <w:proofErr w:type="spellStart"/>
+        <w:r>
+          <w:rPr>
+            <w:rStyle w:val="Hyperkobling"/>
+            <w:lang w:val="en-US"/>
+          </w:rPr>
+          <w:t>tommao</w:t>
+        </w:r>
+        <w:proofErr w:type="spellEnd"/>
+        <w:r>
+          <w:rPr>
+            <w:rStyle w:val="Hyperkobling"/>
+            <w:lang w:val="en-US"/>
+          </w:rPr>
+          <w:t xml:space="preserve"> wang</w:t>
+        </w:r>
+      </w:hyperlink>
+      <w:r>
+        <w:rPr>
+          <w:lang w:val="en-US"/>
+        </w:rPr>
+        <w:t xml:space="preserve"> on </w:t>
+      </w:r>
+      <w:hyperlink r:id="rId53" w:history="1">
+        <w:proofErr w:type="spellStart"/>
+        <w:r>
+          <w:rPr>
+            <w:rStyle w:val="Hyperkobling"/>
+            <w:lang w:val="en-US"/>
+          </w:rPr>
+          <w:t>Unsplash</w:t>
+        </w:r>
+        <w:proofErr w:type="spellEnd"/>
+      </w:hyperlink>
+    </w:p>
+    <w:p>
+      <w:hyperlink r:id="rId54" w:history="1">
+        <w:r>
+          <w:rPr>
+            <w:rStyle w:val="Hyperkobling"/>
+          </w:rPr>
+          <w:t>https://unsplash.com/photos/a-group-of-hanging-objects-in-a-room-Y5xNc7TA4wc</w:t>
+        </w:r>
+      </w:hyperlink>
+    </w:p>
+    <w:p/>
+    <w:p/>
+    <w:p>
+      <w:r>
+        <w:t xml:space="preserve">Photo by </w:t>
+      </w:r>
+      <w:hyperlink r:id="rId55" w:history="1">
+        <w:r>
+          <w:rPr>
+            <w:rStyle w:val="Hyperkobling"/>
+          </w:rPr>
+          <w:t>NOAA</w:t>
+        </w:r>
+      </w:hyperlink>
+      <w:r>
+        <w:t xml:space="preserve"> </w:t>
+      </w:r>
+      <w:proofErr w:type="spellStart"/>
+      <w:r>
+        <w:t>on</w:t>
+      </w:r>
+      <w:proofErr w:type="spellEnd"/>
+      <w:r>
+        <w:t xml:space="preserve"> </w:t>
+      </w:r>
+      <w:hyperlink r:id="rId56" w:history="1">
+        <w:proofErr w:type="spellStart"/>
+        <w:r>
+          <w:rPr>
+            <w:rStyle w:val="Hyperkobling"/>
+          </w:rPr>
+          <w:t>Unsplash</w:t>
+        </w:r>
+        <w:proofErr w:type="spellEnd"/>
+      </w:hyperlink>
+    </w:p>
+    <w:p>
+      <w:hyperlink r:id="rId57" w:history="1">
+        <w:r>
+          <w:rPr>
+            <w:rStyle w:val="Hyperkobling"/>
+          </w:rPr>
+          <w:t>https://unsplash.com/photos/single-cell-thunderstorm-cloud-ieWHXjjAEwY</w:t>
+        </w:r>
+      </w:hyperlink>
+    </w:p>
+    <w:p/>
+    <w:p/>
+    <w:p/>
+    <w:p>
+      <w:proofErr w:type="spellStart"/>
+      <w:r>
+        <w:t>biology</w:t>
+      </w:r>
+      <w:proofErr w:type="spellEnd"/>
+      <w:r>
+        <w:t xml:space="preserve"> </w:t>
+      </w:r>
+    </w:p>
+    <w:p/>
+    <w:p>
+      <w:r>
+        <w:rPr>
+          <w:lang w:val="en-US"/>
+        </w:rPr>
+        <w:t xml:space="preserve">Photo by </w:t>
+      </w:r>
+      <w:hyperlink r:id="rId58" w:history="1">
+        <w:r>
+          <w:rPr>
+            <w:rStyle w:val="Hyperkobling"/>
+            <w:lang w:val="en-US"/>
+          </w:rPr>
+          <w:t xml:space="preserve">Robina </w:t>
+        </w:r>
+        <w:proofErr w:type="spellStart"/>
+        <w:r>
+          <w:rPr>
+            <w:rStyle w:val="Hyperkobling"/>
+            <w:lang w:val="en-US"/>
+          </w:rPr>
+          <w:t>Weermeijer</w:t>
+        </w:r>
+        <w:proofErr w:type="spellEnd"/>
+      </w:hyperlink>
+      <w:r>
+        <w:rPr>
+          <w:lang w:val="en-US"/>
+        </w:rPr>
+        <w:t xml:space="preserve"> on </w:t>
+      </w:r>
+      <w:hyperlink r:id="rId59" w:history="1">
+        <w:proofErr w:type="spellStart"/>
+        <w:r>
+          <w:rPr>
+            <w:rStyle w:val="Hyperkobling"/>
+            <w:lang w:val="en-US"/>
+          </w:rPr>
+          <w:t>Unsplash</w:t>
+        </w:r>
+        <w:proofErr w:type="spellEnd"/>
+      </w:hyperlink>
+    </w:p>
+    <w:p>
+      <w:hyperlink r:id="rId60" w:history="1">
+        <w:r>
+          <w:rPr>
+            <w:rStyle w:val="Hyperkobling"/>
+          </w:rPr>
+          <w:t>https://unsplash.com/photos/human-heart-scale-model-Tmkwl7EjVtE</w:t>
+        </w:r>
+      </w:hyperlink>
+    </w:p>
+    <w:p/>
+    <w:p>
+      <w:r>
+        <w:rPr>
+          <w:lang w:val="en-US"/>
+        </w:rPr>
+        <w:t xml:space="preserve">Photo by </w:t>
+      </w:r>
+      <w:hyperlink r:id="rId61" w:history="1">
+        <w:r>
+          <w:rPr>
+            <w:rStyle w:val="Hyperkobling"/>
+            <w:lang w:val="en-US"/>
+          </w:rPr>
+          <w:t>Online Marketing</w:t>
+        </w:r>
+      </w:hyperlink>
+      <w:r>
+        <w:rPr>
+          <w:lang w:val="en-US"/>
+        </w:rPr>
+        <w:t xml:space="preserve"> on </w:t>
+      </w:r>
+      <w:hyperlink r:id="rId62" w:history="1">
+        <w:proofErr w:type="spellStart"/>
+        <w:r>
+          <w:rPr>
+            <w:rStyle w:val="Hyperkobling"/>
+            <w:lang w:val="en-US"/>
+          </w:rPr>
+          <w:t>Unsplash</w:t>
+        </w:r>
+        <w:proofErr w:type="spellEnd"/>
+      </w:hyperlink>
+    </w:p>
+    <w:p>
+      <w:hyperlink r:id="rId63" w:history="1">
+        <w:r>
+          <w:rPr>
+            <w:rStyle w:val="Hyperkobling"/>
+          </w:rPr>
+          <w:t>https://unsplash.com/photos/doctor-holding-red-stethoscope-hIgeoQjS_iE</w:t>
+        </w:r>
+      </w:hyperlink>
+    </w:p>
+    <w:p/>
+    <w:p/>
+    <w:p>
+      <w:proofErr w:type="spellStart"/>
+      <w:r>
+        <w:t>robotics</w:t>
+      </w:r>
+      <w:proofErr w:type="spellEnd"/>
+      <w:r>
+        <w:t xml:space="preserve"> </w:t>
+      </w:r>
+    </w:p>
+    <w:p>
+      <w:r>
+        <w:rPr>
+          <w:lang w:val="en-US"/>
+        </w:rPr>
+        <w:t xml:space="preserve">Photo by </w:t>
+      </w:r>
+      <w:hyperlink r:id="rId64" w:history="1">
+        <w:r>
+          <w:rPr>
+            <w:rStyle w:val="Hyperkobling"/>
+            <w:lang w:val="en-US"/>
+          </w:rPr>
+          <w:t>Mika Baumeister</w:t>
+        </w:r>
+      </w:hyperlink>
+      <w:r>
+        <w:rPr>
+          <w:lang w:val="en-US"/>
+        </w:rPr>
+        <w:t xml:space="preserve"> on </w:t>
+      </w:r>
+      <w:hyperlink r:id="rId65" w:history="1">
+        <w:proofErr w:type="spellStart"/>
+        <w:r>
+          <w:rPr>
+            <w:rStyle w:val="Hyperkobling"/>
+            <w:lang w:val="en-US"/>
+          </w:rPr>
+          <w:t>Unsplash</w:t>
+        </w:r>
+        <w:proofErr w:type="spellEnd"/>
+      </w:hyperlink>
+    </w:p>
+    <w:p>
+      <w:hyperlink r:id="rId66" w:history="1">
+        <w:r>
+          <w:rPr>
+            <w:rStyle w:val="Hyperkobling"/>
+          </w:rPr>
+          <w:t>https://unsplash.com/photos/a-close-up-of-a-hair-dryer-in-the-dark-wZ49T2Tc7xw</w:t>
+        </w:r>
+      </w:hyperlink>
+    </w:p>
+    <w:p/>
+    <w:p/>
+    <w:p>
+      <w:r>
+        <w:rPr>
+          <w:lang w:val="en-US"/>
+        </w:rPr>
+        <w:t xml:space="preserve">Photo by </w:t>
+      </w:r>
+      <w:hyperlink r:id="rId67" w:history="1">
+        <w:r>
+          <w:rPr>
+            <w:rStyle w:val="Hyperkobling"/>
+            <w:lang w:val="en-US"/>
+          </w:rPr>
+          <w:t xml:space="preserve">David </w:t>
+        </w:r>
+        <w:proofErr w:type="spellStart"/>
+        <w:r>
+          <w:rPr>
+            <w:rStyle w:val="Hyperkobling"/>
+            <w:lang w:val="en-US"/>
+          </w:rPr>
+          <w:t>Levêque</w:t>
+        </w:r>
+        <w:proofErr w:type="spellEnd"/>
+      </w:hyperlink>
+      <w:r>
+        <w:rPr>
+          <w:lang w:val="en-US"/>
+        </w:rPr>
+        <w:t xml:space="preserve"> on </w:t>
+      </w:r>
+      <w:hyperlink r:id="rId68" w:history="1">
+        <w:proofErr w:type="spellStart"/>
+        <w:r>
+          <w:rPr>
+            <w:rStyle w:val="Hyperkobling"/>
+            <w:lang w:val="en-US"/>
+          </w:rPr>
+          <w:t>Unsplash</w:t>
+        </w:r>
+        <w:proofErr w:type="spellEnd"/>
+      </w:hyperlink>
+    </w:p>
+    <w:p>
+      <w:hyperlink r:id="rId69" w:history="1">
+        <w:r>
+          <w:rPr>
+            <w:rStyle w:val="Hyperkobling"/>
+          </w:rPr>
+          <w:t>https://unsplash.com/photos/two-red-power-tools-inside-room-GpNOhig3LSU</w:t>
+        </w:r>
+      </w:hyperlink>
+    </w:p>
+    <w:p/>
+    <w:p/>
+    <w:p>
+      <w:r>
+        <w:rPr>
+          <w:lang w:val="en-US"/>
+        </w:rPr>
+        <w:t xml:space="preserve">Photo by </w:t>
+      </w:r>
+      <w:hyperlink r:id="rId70" w:history="1">
+        <w:r>
+          <w:rPr>
+            <w:rStyle w:val="Hyperkobling"/>
+            <w:lang w:val="en-US"/>
+          </w:rPr>
+          <w:t>Owen Beard</w:t>
+        </w:r>
+      </w:hyperlink>
+      <w:r>
+        <w:rPr>
+          <w:lang w:val="en-US"/>
+        </w:rPr>
+        <w:t xml:space="preserve"> on </w:t>
+      </w:r>
+      <w:hyperlink r:id="rId71" w:history="1">
+        <w:proofErr w:type="spellStart"/>
+        <w:r>
+          <w:rPr>
+            <w:rStyle w:val="Hyperkobling"/>
+            <w:lang w:val="en-US"/>
+          </w:rPr>
+          <w:t>Unsplash</w:t>
+        </w:r>
+        <w:proofErr w:type="spellEnd"/>
+      </w:hyperlink>
+    </w:p>
+    <w:p>
+      <w:hyperlink r:id="rId72" w:history="1">
+        <w:r>
+          <w:rPr>
+            <w:rStyle w:val="Hyperkobling"/>
+          </w:rPr>
+          <w:t>https://unsplash.com/photos/white-robot-toy-holding-black-tablet-K21Dn4OVxNw</w:t>
+        </w:r>
+      </w:hyperlink>
+    </w:p>
+    <w:p/>
+    <w:p/>
+    <w:p>
+      <w:r>
+        <w:rPr>
+          <w:lang w:val="en-US"/>
+        </w:rPr>
+        <w:t xml:space="preserve">Photo by </w:t>
+      </w:r>
+      <w:hyperlink r:id="rId73" w:history="1">
+        <w:r>
+          <w:rPr>
+            <w:rStyle w:val="Hyperkobling"/>
+            <w:lang w:val="en-US"/>
+          </w:rPr>
+          <w:t xml:space="preserve">Igor </w:t>
+        </w:r>
+        <w:proofErr w:type="spellStart"/>
+        <w:r>
+          <w:rPr>
+            <w:rStyle w:val="Hyperkobling"/>
+            <w:lang w:val="en-US"/>
+          </w:rPr>
+          <w:t>Omilaev</w:t>
+        </w:r>
+        <w:proofErr w:type="spellEnd"/>
+      </w:hyperlink>
+      <w:r>
+        <w:rPr>
+          <w:lang w:val="en-US"/>
+        </w:rPr>
+        <w:t xml:space="preserve"> on </w:t>
+      </w:r>
+      <w:hyperlink r:id="rId74" w:history="1">
+        <w:proofErr w:type="spellStart"/>
+        <w:r>
+          <w:rPr>
+            <w:rStyle w:val="Hyperkobling"/>
+            <w:lang w:val="en-US"/>
+          </w:rPr>
+          <w:t>Unsplash</w:t>
+        </w:r>
+        <w:proofErr w:type="spellEnd"/>
+      </w:hyperlink>
+    </w:p>
+    <w:p>
+      <w:hyperlink r:id="rId75" w:history="1">
+        <w:r>
+          <w:rPr>
+            <w:rStyle w:val="Hyperkobling"/>
+          </w:rPr>
+          <w:t>https://unsplash.com/photos/a-computer-chip-with-the-letter-a-on-top-of-it-eGGFZ5X2LnA</w:t>
+        </w:r>
+      </w:hyperlink>
+    </w:p>
+    <w:p/>
+    <w:p>
+      <w:r>
+        <w:t xml:space="preserve">Photo by </w:t>
+      </w:r>
+      <w:hyperlink r:id="rId76" w:history="1">
+        <w:proofErr w:type="spellStart"/>
+        <w:r>
+          <w:rPr>
+            <w:rStyle w:val="Hyperkobling"/>
+          </w:rPr>
+          <w:t>JavyGo</w:t>
+        </w:r>
+        <w:proofErr w:type="spellEnd"/>
+      </w:hyperlink>
+      <w:r>
+        <w:t xml:space="preserve"> </w:t>
+      </w:r>
+      <w:proofErr w:type="spellStart"/>
+      <w:r>
+        <w:t>on</w:t>
+      </w:r>
+      <w:proofErr w:type="spellEnd"/>
+      <w:r>
+        <w:t xml:space="preserve"> </w:t>
+      </w:r>
+      <w:hyperlink r:id="rId77" w:history="1">
+        <w:proofErr w:type="spellStart"/>
+        <w:r>
+          <w:rPr>
+            <w:rStyle w:val="Hyperkobling"/>
+          </w:rPr>
+          <w:t>Unsplash</w:t>
+        </w:r>
+        <w:proofErr w:type="spellEnd"/>
+      </w:hyperlink>
+    </w:p>
+    <w:p>
+      <w:hyperlink r:id="rId78" w:history="1">
+        <w:r>
+          <w:rPr>
+            <w:rStyle w:val="Hyperkobling"/>
+          </w:rPr>
+          <w:t>https://unsplash.com/photos/silver-5-door-hatchback-on-road-during-daytime-auM1c2SRzXw</w:t>
+        </w:r>
+      </w:hyperlink>
+    </w:p>
+    <w:p/>
+    <w:p/>
+    <w:p>
+      <w:proofErr w:type="spellStart"/>
+      <w:r>
+        <w:t>cosmology</w:t>
+      </w:r>
+      <w:proofErr w:type="spellEnd"/>
+    </w:p>
+    <w:p>
+      <w:pPr>
+        <w:rPr>
+          <w:lang w:val="en-US"/>
+        </w:rPr>
+      </w:pPr>
+      <w:r>
+        <w:rPr>
+          <w:lang w:val="en-US"/>
+        </w:rPr>
+        <w:t xml:space="preserve">Photo by </w:t>
+      </w:r>
+      <w:hyperlink r:id="rId79" w:history="1">
+        <w:r>
+          <w:rPr>
+            <w:rStyle w:val="Hyperkobling"/>
+            <w:lang w:val="en-US"/>
+          </w:rPr>
+          <w:t>Good Free Photos</w:t>
+        </w:r>
+      </w:hyperlink>
+      <w:r>
+        <w:rPr>
+          <w:lang w:val="en-US"/>
+        </w:rPr>
+        <w:t xml:space="preserve"> on </w:t>
+      </w:r>
+      <w:hyperlink r:id="rId80" w:history="1">
+        <w:proofErr w:type="spellStart"/>
+        <w:r>
+          <w:rPr>
+            <w:rStyle w:val="Hyperkobling"/>
+            <w:lang w:val="en-US"/>
+          </w:rPr>
+          <w:t>Unsplash</w:t>
+        </w:r>
+        <w:proofErr w:type="spellEnd"/>
+      </w:hyperlink>
+    </w:p>
+    <w:p>
+      <w:pPr>
+        <w:rPr>
+          <w:lang w:val="en-US"/>
+        </w:rPr>
+      </w:pPr>
+      <w:hyperlink r:id="rId81" w:history="1">
+        <w:r>
+          <w:rPr>
+            <w:rStyle w:val="Hyperkobling"/>
+            <w:lang w:val="en-US"/>
+          </w:rPr>
+          <w:t>https://unsplash.com/photos/body-of-water-beside-trees-LADl0hVNBCQ</w:t>
+        </w:r>
+      </w:hyperlink>
+    </w:p>
+    <w:p/>
+    <w:p>
+      <w:pPr>
+        <w:rPr>
+          <w:lang w:val="en-US"/>
+        </w:rPr>
+      </w:pPr>
+      <w:r>
+        <w:rPr>
+          <w:lang w:val="en-US"/>
+        </w:rPr>
+        <w:t xml:space="preserve">Photo by </w:t>
+      </w:r>
+      <w:hyperlink r:id="rId82" w:history="1">
+        <w:r>
+          <w:rPr>
+            <w:rStyle w:val="Hyperkobling"/>
+            <w:lang w:val="en-US"/>
+          </w:rPr>
+          <w:t>NASA</w:t>
+        </w:r>
+      </w:hyperlink>
+      <w:r>
+        <w:rPr>
+          <w:lang w:val="en-US"/>
+        </w:rPr>
+        <w:t xml:space="preserve"> on </w:t>
+      </w:r>
+      <w:hyperlink r:id="rId83" w:history="1">
+        <w:proofErr w:type="spellStart"/>
+        <w:r>
+          <w:rPr>
+            <w:rStyle w:val="Hyperkobling"/>
+            <w:lang w:val="en-US"/>
+          </w:rPr>
+          <w:t>Unsplash</w:t>
+        </w:r>
+        <w:proofErr w:type="spellEnd"/>
+      </w:hyperlink>
+    </w:p>
+    <w:p>
+      <w:pPr>
+        <w:rPr>
+          <w:lang w:val="en-US"/>
+        </w:rPr>
+      </w:pPr>
+      <w:hyperlink r:id="rId84" w:history="1">
+        <w:r>
+          <w:rPr>
+            <w:rStyle w:val="Hyperkobling"/>
+            <w:lang w:val="en-US"/>
+          </w:rPr>
+          <w:t>https://unsplash.com/photos/astronaut-in-spacesuit-floating-in-space-Yj1M5riCKk4</w:t>
+        </w:r>
+      </w:hyperlink>
+    </w:p>
+    <w:p>
+      <w:pPr>
+        <w:rPr>
+          <w:lang w:val="en-US"/>
+        </w:rPr>
+      </w:pPr>
+    </w:p>
+    <w:p>
+      <w:pPr>
+        <w:rPr>
+          <w:lang w:val="en-US"/>
+        </w:rPr>
+      </w:pPr>
+    </w:p>
+    <w:p>
+      <w:r>
+        <w:rPr>
+          <w:lang w:val="en-US"/>
+        </w:rPr>
+        <w:t xml:space="preserve">Photo by </w:t>
+      </w:r>
+      <w:hyperlink r:id="rId85" w:history="1">
+        <w:proofErr w:type="spellStart"/>
+        <w:r>
+          <w:rPr>
+            <w:rStyle w:val="Hyperkobling"/>
+            <w:lang w:val="en-US"/>
+          </w:rPr>
+          <w:t>Jongsun</w:t>
+        </w:r>
+        <w:proofErr w:type="spellEnd"/>
+        <w:r>
+          <w:rPr>
+            <w:rStyle w:val="Hyperkobling"/>
+            <w:lang w:val="en-US"/>
+          </w:rPr>
+          <w:t xml:space="preserve"> Lee</w:t>
+        </w:r>
+      </w:hyperlink>
+      <w:r>
+        <w:rPr>
+          <w:lang w:val="en-US"/>
+        </w:rPr>
+        <w:t xml:space="preserve"> on </w:t>
+      </w:r>
+      <w:hyperlink r:id="rId86" w:history="1">
+        <w:proofErr w:type="spellStart"/>
+        <w:r>
+          <w:rPr>
+            <w:rStyle w:val="Hyperkobling"/>
+            <w:lang w:val="en-US"/>
+          </w:rPr>
+          <w:t>Unsplash</w:t>
+        </w:r>
+        <w:proofErr w:type="spellEnd"/>
+      </w:hyperlink>
+    </w:p>
+    <w:p>
+      <w:hyperlink r:id="rId87" w:history="1">
+        <w:r>
+          <w:rPr>
+            <w:rStyle w:val="Hyperkobling"/>
+          </w:rPr>
+          <w:t>https://unsplash.com/photos/moon-eclipse-F-pSZO_jeE8</w:t>
+        </w:r>
+      </w:hyperlink>
+    </w:p>
+    <w:p/>
+    <w:p>
+      <w:pPr>
+        <w:rPr>
+          <w:lang w:val="en-US"/>
+        </w:rPr>
+      </w:pPr>
+      <w:r>
+        <w:rPr>
+          <w:lang w:val="en-US"/>
+        </w:rPr>
+        <w:t xml:space="preserve">Photo by </w:t>
+      </w:r>
+      <w:hyperlink r:id="rId88" w:history="1">
+        <w:r>
+          <w:rPr>
+            <w:rStyle w:val="Hyperkobling"/>
+            <w:lang w:val="en-US"/>
+          </w:rPr>
+          <w:t>Matthew Ansley</w:t>
+        </w:r>
+      </w:hyperlink>
+      <w:r>
+        <w:rPr>
+          <w:lang w:val="en-US"/>
+        </w:rPr>
+        <w:t xml:space="preserve"> on </w:t>
+      </w:r>
+      <w:hyperlink r:id="rId89" w:history="1">
+        <w:proofErr w:type="spellStart"/>
+        <w:r>
+          <w:rPr>
+            <w:rStyle w:val="Hyperkobling"/>
+            <w:lang w:val="en-US"/>
+          </w:rPr>
+          <w:t>Unsplash</w:t>
+        </w:r>
+        <w:proofErr w:type="spellEnd"/>
+      </w:hyperlink>
+    </w:p>
+    <w:p>
+      <w:pPr>
+        <w:rPr>
+          <w:lang w:val="en-US"/>
+        </w:rPr>
+      </w:pPr>
+      <w:hyperlink r:id="rId90" w:history="1">
+        <w:r>
+          <w:rPr>
+            <w:rStyle w:val="Hyperkobling"/>
+            <w:lang w:val="en-US"/>
+          </w:rPr>
+          <w:t>https://unsplash.com/photos/black-telescope-during-day-time-8SjeH5pZbjw</w:t>
+        </w:r>
+      </w:hyperlink>
+    </w:p>
+    <w:p>
+      <w:pPr>
+        <w:rPr>
+          <w:lang w:val="en-US"/>
+        </w:rPr>
+      </w:pPr>
+    </w:p>
+    <w:p>
+      <w:pPr>
+        <w:rPr>
+          <w:lang w:val="en-US"/>
+        </w:rPr>
+      </w:pPr>
+    </w:p>
+    <w:p>
+      <w:r>
+        <w:rPr>
+          <w:lang w:val="en-US"/>
+        </w:rPr>
+        <w:lastRenderedPageBreak/>
+        <w:t xml:space="preserve">Photo by </w:t>
+      </w:r>
+      <w:hyperlink r:id="rId91" w:history="1">
+        <w:r>
+          <w:rPr>
+            <w:rStyle w:val="Hyperkobling"/>
+            <w:lang w:val="en-US"/>
+          </w:rPr>
+          <w:t>Alexander Andrews</w:t>
+        </w:r>
+      </w:hyperlink>
+      <w:r>
+        <w:rPr>
+          <w:lang w:val="en-US"/>
+        </w:rPr>
+        <w:t xml:space="preserve"> on </w:t>
+      </w:r>
+      <w:hyperlink r:id="rId92" w:history="1">
+        <w:proofErr w:type="spellStart"/>
+        <w:r>
+          <w:rPr>
+            <w:rStyle w:val="Hyperkobling"/>
+            <w:lang w:val="en-US"/>
+          </w:rPr>
+          <w:t>Unsplash</w:t>
+        </w:r>
+        <w:proofErr w:type="spellEnd"/>
+      </w:hyperlink>
+    </w:p>
+    <w:p>
+      <w:hyperlink r:id="rId93" w:history="1">
+        <w:r>
+          <w:rPr>
+            <w:rStyle w:val="Hyperkobling"/>
+          </w:rPr>
+          <w:t>https://unsplash.com/photos/two-stars-in-the-middle-of-a-black-sky-fsH1KjbdjE8</w:t>
+        </w:r>
+      </w:hyperlink>
+    </w:p>
+    <w:p/>
     <w:p/>
     <w:sectPr>
       <w:pgSz w:w="11906" w:h="16838"/>

</xml_diff>